<commit_message>
usage of the document
</commit_message>
<xml_diff>
--- a/Master document/Bubble CPAP_ an affordable and alternative approach.docx
+++ b/Master document/Bubble CPAP_ an affordable and alternative approach.docx
@@ -606,7 +606,6 @@
           <w:rFonts w:ascii="Georgia" w:hAnsi="Georgia" w:eastAsia="Georgia" w:cs="Georgia"/>
         </w:rPr>
       </w:pPr>
-      <w:bookmarkStart w:id="0" w:name="__DdeLink__772_3963198441"/>
       <w:r>
         <w:rPr>
           <w:rFonts w:eastAsia="Georgia" w:cs="Georgia" w:ascii="Georgia" w:hAnsi="Georgia"/>
@@ -699,7 +698,6 @@
         </w:rPr>
         <w:t xml:space="preserve"> segments so that it can be further developed with different design approaches.</w:t>
       </w:r>
-      <w:bookmarkEnd w:id="0"/>
     </w:p>
     <w:p>
       <w:pPr>
@@ -1019,7 +1017,19 @@
         <w:rPr>
           <w:rFonts w:eastAsia="Georgia" w:cs="Georgia" w:ascii="Georgia" w:hAnsi="Georgia"/>
         </w:rPr>
-        <w:t xml:space="preserve"> (or the biggest number) sub-folder includes the latest build instructions with pictures. </w:t>
+        <w:t xml:space="preserve"> (or the </w:t>
+      </w:r>
+      <w:r>
+        <w:rPr>
+          <w:rFonts w:eastAsia="Georgia" w:cs="Georgia" w:ascii="Georgia" w:hAnsi="Georgia"/>
+        </w:rPr>
+        <w:t>largest</w:t>
+      </w:r>
+      <w:r>
+        <w:rPr>
+          <w:rFonts w:eastAsia="Georgia" w:cs="Georgia" w:ascii="Georgia" w:hAnsi="Georgia"/>
+        </w:rPr>
+        <w:t xml:space="preserve"> number) sub-folder includes the latest build instructions with pictures. </w:t>
       </w:r>
     </w:p>
     <w:p>

</xml_diff>